<commit_message>
last push of the day
</commit_message>
<xml_diff>
--- a/backend/public/1.docx
+++ b/backend/public/1.docx
@@ -243,8 +243,11 @@
         <w:rPr/>
       </w:r>
       <w:bookmarkStart w:id="6" w:name="__RefHeading___Toc967_1071293927"/>
-      <w:bookmarkStart w:id="7" w:name="__RefHeading___Toc967_1071293927"/>
-      <w:bookmarkEnd w:id="7"/>
+      <w:bookmarkStart w:id="7" w:name="__RefHeading___Toc967_1071293927_Copie_1"/>
+      <w:bookmarkStart w:id="8" w:name="__RefHeading___Toc967_1071293927"/>
+      <w:bookmarkStart w:id="9" w:name="__RefHeading___Toc967_1071293927_Copie_1"/>
+      <w:bookmarkEnd w:id="8"/>
+      <w:bookmarkEnd w:id="9"/>
     </w:p>
     <w:p>
       <w:pPr>
@@ -265,27 +268,27 @@
           <w:color w:val="auto"/>
         </w:rPr>
       </w:pPr>
-      <w:bookmarkStart w:id="8" w:name="__RefHeading___Toc967_1071293927"/>
-      <w:bookmarkEnd w:id="8"/>
+      <w:bookmarkStart w:id="10" w:name="__RefHeading___Toc967_1071293927_Copie_1"/>
+      <w:bookmarkEnd w:id="10"/>
       <w:r>
         <w:rPr>
           <w:color w:val="auto"/>
         </w:rPr>
         <w:t xml:space="preserve">       </w:t>
       </w:r>
-      <w:bookmarkStart w:id="9" w:name="_Toc240614122"/>
+      <w:bookmarkStart w:id="11" w:name="_Toc240614122"/>
       <w:r>
         <w:rPr>
           <w:color w:val="auto"/>
         </w:rPr>
-        <w:t>1.2 Synthèse de Scan des Vulnérabilit</w:t>
+        <w:t>1.2 Synthèse de Scan des Vulnérabili</w:t>
       </w:r>
-      <w:bookmarkEnd w:id="9"/>
+      <w:bookmarkEnd w:id="11"/>
       <w:r>
         <w:rPr>
           <w:color w:val="auto"/>
         </w:rPr>
-        <w:t>é</w:t>
+        <w:t>té</w:t>
       </w:r>
       <w:r>
         <w:rPr>
@@ -308,9 +311,9 @@
       <w:r>
         <w:rPr/>
       </w:r>
-      <w:bookmarkStart w:id="10" w:name="__RefHeading___Toc969_1071293927"/>
-      <w:bookmarkStart w:id="11" w:name="__RefHeading___Toc969_1071293927"/>
-      <w:bookmarkEnd w:id="11"/>
+      <w:bookmarkStart w:id="12" w:name="__RefHeading___Toc969_1071293927"/>
+      <w:bookmarkStart w:id="13" w:name="__RefHeading___Toc969_1071293927"/>
+      <w:bookmarkEnd w:id="13"/>
     </w:p>
     <w:p>
       <w:pPr>
@@ -322,12 +325,12 @@
         <w:ind w:hanging="0" w:left="0" w:right="552"/>
         <w:rPr/>
       </w:pPr>
-      <w:bookmarkStart w:id="12" w:name="_Toc1093378815"/>
+      <w:bookmarkStart w:id="14" w:name="_Toc1093378815"/>
       <w:r>
         <w:rPr/>
         <w:t>2. Scan des Vulnérabilités</w:t>
       </w:r>
-      <w:bookmarkEnd w:id="12"/>
+      <w:bookmarkEnd w:id="14"/>
       <w:r>
         <w:rPr/>
         <w:t xml:space="preserve"> et Configurations ${SRV_TITLE}: Vue d’ensemble</w:t>
@@ -472,12 +475,12 @@
         <w:gridCol w:w="2330"/>
         <w:gridCol w:w="3514"/>
         <w:gridCol w:w="989"/>
-        <w:gridCol w:w="901"/>
+        <w:gridCol w:w="902"/>
+        <w:gridCol w:w="806"/>
+        <w:gridCol w:w="816"/>
         <w:gridCol w:w="807"/>
-        <w:gridCol w:w="814"/>
-        <w:gridCol w:w="809"/>
-        <w:gridCol w:w="1084"/>
-        <w:gridCol w:w="1076"/>
+        <w:gridCol w:w="1086"/>
+        <w:gridCol w:w="1074"/>
       </w:tblGrid>
       <w:tr>
         <w:trPr>
@@ -619,7 +622,7 @@
                 <w:szCs w:val="20"/>
                 <w:lang w:bidi="ar-SA"/>
               </w:rPr>
-              <w:t xml:space="preserve">Nom </w:t>
+              <w:t>Nom</w:t>
             </w:r>
           </w:p>
         </w:tc>
@@ -930,7 +933,7 @@
         </w:tc>
         <w:tc>
           <w:tcPr>
-            <w:tcW w:w="901" w:type="dxa"/>
+            <w:tcW w:w="902" w:type="dxa"/>
             <w:tcBorders/>
             <w:shd w:color="auto" w:fill="FF0000" w:val="clear"/>
             <w:tcMar>
@@ -964,7 +967,7 @@
         </w:tc>
         <w:tc>
           <w:tcPr>
-            <w:tcW w:w="807" w:type="dxa"/>
+            <w:tcW w:w="806" w:type="dxa"/>
             <w:tcBorders/>
             <w:shd w:color="auto" w:fill="FFC000" w:themeFill="accent4" w:val="clear"/>
             <w:tcMar>
@@ -998,7 +1001,7 @@
         </w:tc>
         <w:tc>
           <w:tcPr>
-            <w:tcW w:w="814" w:type="dxa"/>
+            <w:tcW w:w="816" w:type="dxa"/>
             <w:tcBorders/>
             <w:shd w:color="auto" w:fill="FFFF00" w:val="clear"/>
             <w:tcMar>
@@ -1032,7 +1035,7 @@
         </w:tc>
         <w:tc>
           <w:tcPr>
-            <w:tcW w:w="809" w:type="dxa"/>
+            <w:tcW w:w="807" w:type="dxa"/>
             <w:tcBorders/>
             <w:shd w:color="auto" w:fill="00B050" w:val="clear"/>
             <w:tcMar>
@@ -1066,7 +1069,7 @@
         </w:tc>
         <w:tc>
           <w:tcPr>
-            <w:tcW w:w="1084" w:type="dxa"/>
+            <w:tcW w:w="1086" w:type="dxa"/>
             <w:tcBorders>
               <w:top w:val="single" w:sz="6" w:space="0" w:color="000000"/>
               <w:left w:val="single" w:sz="6" w:space="0" w:color="000000"/>
@@ -1104,7 +1107,7 @@
         </w:tc>
         <w:tc>
           <w:tcPr>
-            <w:tcW w:w="1076" w:type="dxa"/>
+            <w:tcW w:w="1074" w:type="dxa"/>
             <w:tcBorders>
               <w:top w:val="single" w:sz="6" w:space="0" w:color="000000"/>
               <w:left w:val="single" w:sz="6" w:space="0" w:color="000000"/>
@@ -1325,7 +1328,7 @@
         </w:tc>
         <w:tc>
           <w:tcPr>
-            <w:tcW w:w="901" w:type="dxa"/>
+            <w:tcW w:w="902" w:type="dxa"/>
             <w:tcBorders/>
             <w:shd w:color="auto" w:fill="FF0000" w:val="clear"/>
             <w:tcMar>
@@ -1386,7 +1389,7 @@
         </w:tc>
         <w:tc>
           <w:tcPr>
-            <w:tcW w:w="807" w:type="dxa"/>
+            <w:tcW w:w="806" w:type="dxa"/>
             <w:tcBorders/>
             <w:shd w:color="auto" w:fill="FFC000" w:themeFill="accent4" w:val="clear"/>
             <w:tcMar>
@@ -1434,7 +1437,7 @@
         </w:tc>
         <w:tc>
           <w:tcPr>
-            <w:tcW w:w="814" w:type="dxa"/>
+            <w:tcW w:w="816" w:type="dxa"/>
             <w:tcBorders/>
             <w:shd w:color="auto" w:fill="FFFF00" w:val="clear"/>
             <w:tcMar>
@@ -1483,7 +1486,7 @@
         </w:tc>
         <w:tc>
           <w:tcPr>
-            <w:tcW w:w="809" w:type="dxa"/>
+            <w:tcW w:w="807" w:type="dxa"/>
             <w:tcBorders/>
             <w:shd w:color="auto" w:fill="00B050" w:val="clear"/>
             <w:tcMar>
@@ -1519,7 +1522,7 @@
         </w:tc>
         <w:tc>
           <w:tcPr>
-            <w:tcW w:w="1084" w:type="dxa"/>
+            <w:tcW w:w="1086" w:type="dxa"/>
             <w:tcBorders>
               <w:top w:val="single" w:sz="6" w:space="0" w:color="000000"/>
               <w:left w:val="single" w:sz="6" w:space="0" w:color="000000"/>
@@ -1556,7 +1559,7 @@
         </w:tc>
         <w:tc>
           <w:tcPr>
-            <w:tcW w:w="1076" w:type="dxa"/>
+            <w:tcW w:w="1074" w:type="dxa"/>
             <w:tcBorders>
               <w:top w:val="single" w:sz="6" w:space="0" w:color="000000"/>
               <w:left w:val="single" w:sz="6" w:space="0" w:color="000000"/>
@@ -1702,7 +1705,7 @@
         </w:tc>
         <w:tc>
           <w:tcPr>
-            <w:tcW w:w="901" w:type="dxa"/>
+            <w:tcW w:w="902" w:type="dxa"/>
             <w:tcBorders/>
             <w:shd w:color="auto" w:fill="D9D9D9" w:themeFill="background1" w:themeFillShade="d9" w:val="clear"/>
             <w:tcMar>
@@ -1742,6 +1745,86 @@
                 <w:lang w:bidi="ar-SA"/>
               </w:rPr>
               <w:t>${TLT_SRV_CR}</w:t>
+            </w:r>
+          </w:p>
+        </w:tc>
+        <w:tc>
+          <w:tcPr>
+            <w:tcW w:w="806" w:type="dxa"/>
+            <w:tcBorders/>
+            <w:shd w:color="auto" w:fill="D9D9D9" w:themeFill="background1" w:themeFillShade="d9" w:val="clear"/>
+            <w:tcMar>
+              <w:left w:w="108" w:type="dxa"/>
+              <w:right w:w="108" w:type="dxa"/>
+            </w:tcMar>
+          </w:tcPr>
+          <w:p>
+            <w:pPr>
+              <w:pStyle w:val="Normal"/>
+              <w:spacing w:before="0" w:after="0"/>
+              <w:jc w:val="center"/>
+              <w:rPr>
+                <w:rFonts w:ascii="Calibri" w:hAnsi="Calibri" w:cs="" w:asciiTheme="minorHAnsi" w:cstheme="minorBidi" w:hAnsiTheme="minorHAnsi"/>
+                <w:b/>
+                <w:bCs/>
+              </w:rPr>
+            </w:pPr>
+            <w:r>
+              <w:rPr>
+                <w:rFonts w:eastAsia="Times New Roman" w:cs="" w:cstheme="minorBidi"/>
+                <w:b/>
+                <w:bCs/>
+                <w:kern w:val="0"/>
+                <w:sz w:val="20"/>
+                <w:szCs w:val="20"/>
+                <w:lang w:bidi="ar-SA"/>
+              </w:rPr>
+              <w:t>${TLT_SRV_HI_Ex}/</w:t>
+            </w:r>
+            <w:r>
+              <w:rPr>
+                <w:rFonts w:eastAsia="Times New Roman" w:cs="" w:cstheme="minorBidi"/>
+                <w:kern w:val="0"/>
+                <w:sz w:val="20"/>
+                <w:szCs w:val="20"/>
+                <w:lang w:bidi="ar-SA"/>
+              </w:rPr>
+              <w:t>${TLT_SRV_HI}</w:t>
+            </w:r>
+          </w:p>
+        </w:tc>
+        <w:tc>
+          <w:tcPr>
+            <w:tcW w:w="816" w:type="dxa"/>
+            <w:tcBorders/>
+            <w:shd w:color="auto" w:fill="D9D9D9" w:themeFill="background1" w:themeFillShade="d9" w:val="clear"/>
+            <w:tcMar>
+              <w:left w:w="108" w:type="dxa"/>
+              <w:right w:w="108" w:type="dxa"/>
+            </w:tcMar>
+          </w:tcPr>
+          <w:p>
+            <w:pPr>
+              <w:pStyle w:val="Normal"/>
+              <w:spacing w:before="0" w:after="0"/>
+              <w:jc w:val="center"/>
+              <w:rPr>
+                <w:rFonts w:ascii="Calibri" w:hAnsi="Calibri" w:cs="" w:asciiTheme="minorHAnsi" w:cstheme="minorBidi" w:hAnsiTheme="minorHAnsi"/>
+                <w:b/>
+                <w:bCs/>
+              </w:rPr>
+            </w:pPr>
+            <w:r>
+              <w:rPr>
+                <w:rFonts w:eastAsia="Times New Roman" w:cs="" w:cstheme="minorBidi"/>
+                <w:b/>
+                <w:bCs/>
+                <w:kern w:val="0"/>
+                <w:sz w:val="20"/>
+                <w:szCs w:val="20"/>
+                <w:lang w:bidi="ar-SA"/>
+              </w:rPr>
+              <w:t>${TLT_SRV_MO_Ex}/${TLT_SRV_ME}</w:t>
             </w:r>
           </w:p>
         </w:tc>
@@ -1776,29 +1859,15 @@
                 <w:szCs w:val="20"/>
                 <w:lang w:bidi="ar-SA"/>
               </w:rPr>
-              <w:t>${TLT_SRV_HI_Ex}/</w:t>
-            </w:r>
-            <w:r>
-              <w:rPr>
-                <w:rFonts w:eastAsia="Times New Roman" w:cs="" w:cstheme="minorBidi"/>
-                <w:kern w:val="0"/>
-                <w:sz w:val="20"/>
-                <w:szCs w:val="20"/>
-                <w:lang w:bidi="ar-SA"/>
-              </w:rPr>
-              <w:t>${TLT_SRV_HI}</w:t>
-            </w:r>
-          </w:p>
-        </w:tc>
-        <w:tc>
-          <w:tcPr>
-            <w:tcW w:w="814" w:type="dxa"/>
+              <w:t>${TLT_SRV_LO}</w:t>
+            </w:r>
+          </w:p>
+        </w:tc>
+        <w:tc>
+          <w:tcPr>
+            <w:tcW w:w="1086" w:type="dxa"/>
             <w:tcBorders/>
             <w:shd w:color="auto" w:fill="D9D9D9" w:themeFill="background1" w:themeFillShade="d9" w:val="clear"/>
-            <w:tcMar>
-              <w:left w:w="108" w:type="dxa"/>
-              <w:right w:w="108" w:type="dxa"/>
-            </w:tcMar>
           </w:tcPr>
           <w:p>
             <w:pPr>
@@ -1806,72 +1875,6 @@
               <w:spacing w:before="0" w:after="0"/>
               <w:jc w:val="center"/>
               <w:rPr>
-                <w:rFonts w:ascii="Calibri" w:hAnsi="Calibri" w:cs="" w:asciiTheme="minorHAnsi" w:cstheme="minorBidi" w:hAnsiTheme="minorHAnsi"/>
-                <w:b/>
-                <w:bCs/>
-              </w:rPr>
-            </w:pPr>
-            <w:r>
-              <w:rPr>
-                <w:rFonts w:eastAsia="Times New Roman" w:cs="" w:cstheme="minorBidi"/>
-                <w:b/>
-                <w:bCs/>
-                <w:kern w:val="0"/>
-                <w:sz w:val="20"/>
-                <w:szCs w:val="20"/>
-                <w:lang w:bidi="ar-SA"/>
-              </w:rPr>
-              <w:t>${TLT_SRV_MO_Ex}/${TLT_SRV_ME}</w:t>
-            </w:r>
-          </w:p>
-        </w:tc>
-        <w:tc>
-          <w:tcPr>
-            <w:tcW w:w="809" w:type="dxa"/>
-            <w:tcBorders/>
-            <w:shd w:color="auto" w:fill="D9D9D9" w:themeFill="background1" w:themeFillShade="d9" w:val="clear"/>
-            <w:tcMar>
-              <w:left w:w="108" w:type="dxa"/>
-              <w:right w:w="108" w:type="dxa"/>
-            </w:tcMar>
-          </w:tcPr>
-          <w:p>
-            <w:pPr>
-              <w:pStyle w:val="Normal"/>
-              <w:spacing w:before="0" w:after="0"/>
-              <w:jc w:val="center"/>
-              <w:rPr>
-                <w:rFonts w:ascii="Calibri" w:hAnsi="Calibri" w:cs="" w:asciiTheme="minorHAnsi" w:cstheme="minorBidi" w:hAnsiTheme="minorHAnsi"/>
-                <w:b/>
-                <w:bCs/>
-              </w:rPr>
-            </w:pPr>
-            <w:r>
-              <w:rPr>
-                <w:rFonts w:eastAsia="Times New Roman" w:cs="" w:cstheme="minorBidi"/>
-                <w:b/>
-                <w:bCs/>
-                <w:kern w:val="0"/>
-                <w:sz w:val="20"/>
-                <w:szCs w:val="20"/>
-                <w:lang w:bidi="ar-SA"/>
-              </w:rPr>
-              <w:t>${TLT_SRV_LO}</w:t>
-            </w:r>
-          </w:p>
-        </w:tc>
-        <w:tc>
-          <w:tcPr>
-            <w:tcW w:w="1084" w:type="dxa"/>
-            <w:tcBorders/>
-            <w:shd w:color="auto" w:fill="D9D9D9" w:themeFill="background1" w:themeFillShade="d9" w:val="clear"/>
-          </w:tcPr>
-          <w:p>
-            <w:pPr>
-              <w:pStyle w:val="Normal"/>
-              <w:spacing w:before="0" w:after="0"/>
-              <w:jc w:val="center"/>
-              <w:rPr>
                 <w:b/>
                 <w:bCs/>
               </w:rPr>
@@ -1891,7 +1894,7 @@
         </w:tc>
         <w:tc>
           <w:tcPr>
-            <w:tcW w:w="1076" w:type="dxa"/>
+            <w:tcW w:w="1074" w:type="dxa"/>
             <w:tcBorders/>
             <w:shd w:color="auto" w:fill="D9D9D9" w:themeFill="background1" w:themeFillShade="d9" w:val="clear"/>
           </w:tcPr>
@@ -1950,14 +1953,14 @@
           <w:rFonts w:ascii="Calibri" w:hAnsi="Calibri" w:eastAsia="Times New Roman" w:cs="" w:asciiTheme="minorHAnsi" w:cstheme="minorBidi" w:hAnsiTheme="minorHAnsi"/>
         </w:rPr>
       </w:pPr>
-      <w:bookmarkStart w:id="13" w:name="__RefHeading___Toc971_1071293927"/>
-      <w:bookmarkEnd w:id="13"/>
+      <w:bookmarkStart w:id="15" w:name="__RefHeading___Toc971_1071293927"/>
+      <w:bookmarkEnd w:id="15"/>
       <w:r>
         <w:rPr/>
         <w:t>3. Vulnérabilités exploitables détectées</w:t>
       </w:r>
-      <w:bookmarkStart w:id="14" w:name="_Toc2124445969"/>
-      <w:bookmarkEnd w:id="14"/>
+      <w:bookmarkStart w:id="16" w:name="_Toc2124445969"/>
+      <w:bookmarkEnd w:id="16"/>
     </w:p>
     <w:p>
       <w:pPr>
@@ -1989,8 +1992,8 @@
         <w:tblLook w:firstRow="1" w:noVBand="1" w:lastRow="0" w:firstColumn="1" w:lastColumn="0" w:noHBand="0" w:val="04a0"/>
       </w:tblPr>
       <w:tblGrid>
-        <w:gridCol w:w="563"/>
-        <w:gridCol w:w="1101"/>
+        <w:gridCol w:w="562"/>
+        <w:gridCol w:w="1102"/>
         <w:gridCol w:w="5011"/>
         <w:gridCol w:w="1287"/>
         <w:gridCol w:w="877"/>
@@ -2002,7 +2005,7 @@
         </w:trPr>
         <w:tc>
           <w:tcPr>
-            <w:tcW w:w="563" w:type="dxa"/>
+            <w:tcW w:w="562" w:type="dxa"/>
             <w:tcBorders>
               <w:top w:val="single" w:sz="4" w:space="0" w:color="FFFFFF"/>
               <w:left w:val="single" w:sz="4" w:space="0" w:color="FFFFFF"/>
@@ -2031,7 +2034,7 @@
         </w:tc>
         <w:tc>
           <w:tcPr>
-            <w:tcW w:w="1101" w:type="dxa"/>
+            <w:tcW w:w="1102" w:type="dxa"/>
             <w:tcBorders/>
             <w:shd w:color="auto" w:fill="F2F2F2" w:themeFill="background1" w:themeFillShade="f2" w:val="clear"/>
             <w:tcMar>
@@ -2201,7 +2204,7 @@
         </w:trPr>
         <w:tc>
           <w:tcPr>
-            <w:tcW w:w="563" w:type="dxa"/>
+            <w:tcW w:w="562" w:type="dxa"/>
             <w:tcBorders>
               <w:top w:val="single" w:sz="6" w:space="0" w:color="FFFFFF"/>
               <w:left w:val="single" w:sz="6" w:space="0" w:color="FFFFFF"/>
@@ -2237,7 +2240,7 @@
         </w:tc>
         <w:tc>
           <w:tcPr>
-            <w:tcW w:w="1101" w:type="dxa"/>
+            <w:tcW w:w="1102" w:type="dxa"/>
             <w:tcBorders>
               <w:right w:val="nil"/>
             </w:tcBorders>
@@ -2445,7 +2448,7 @@
                 <w:szCs w:val="20"/>
                 <w:lang w:val="fr-FR" w:eastAsia="fr-FR" w:bidi="ar-SA"/>
               </w:rPr>
-              <w:t>${  SRV_count}</w:t>
+              <w:t>${SRV_count}</w:t>
             </w:r>
           </w:p>
         </w:tc>
@@ -2517,7 +2520,7 @@
         </w:trPr>
         <w:tc>
           <w:tcPr>
-            <w:tcW w:w="563" w:type="dxa"/>
+            <w:tcW w:w="562" w:type="dxa"/>
             <w:tcBorders>
               <w:top w:val="nil"/>
               <w:left w:val="single" w:sz="6" w:space="0" w:color="FFFFFF"/>
@@ -2551,7 +2554,7 @@
         </w:tc>
         <w:tc>
           <w:tcPr>
-            <w:tcW w:w="1101" w:type="dxa"/>
+            <w:tcW w:w="1102" w:type="dxa"/>
             <w:tcBorders>
               <w:top w:val="nil"/>
               <w:right w:val="nil"/>
@@ -2774,7 +2777,7 @@
                 <w:szCs w:val="20"/>
                 <w:lang w:val="fr-FR" w:eastAsia="fr-FR" w:bidi="ar-SA"/>
               </w:rPr>
-              <w:t>${  SRV_count}</w:t>
+              <w:t>${SRV_count}</w:t>
             </w:r>
           </w:p>
         </w:tc>
@@ -2863,7 +2866,7 @@
         </w:trPr>
         <w:tc>
           <w:tcPr>
-            <w:tcW w:w="563" w:type="dxa"/>
+            <w:tcW w:w="562" w:type="dxa"/>
             <w:tcBorders>
               <w:top w:val="nil"/>
               <w:left w:val="single" w:sz="6" w:space="0" w:color="FFFFFF"/>
@@ -2897,7 +2900,7 @@
         </w:tc>
         <w:tc>
           <w:tcPr>
-            <w:tcW w:w="1101" w:type="dxa"/>
+            <w:tcW w:w="1102" w:type="dxa"/>
             <w:tcBorders>
               <w:top w:val="nil"/>
               <w:right w:val="nil"/>
@@ -3118,7 +3121,7 @@
                 <w:szCs w:val="20"/>
                 <w:lang w:val="fr-FR" w:eastAsia="fr-FR" w:bidi="ar-SA"/>
               </w:rPr>
-              <w:t>${  SRV_count}</w:t>
+              <w:t>${SRV_count}</w:t>
             </w:r>
           </w:p>
         </w:tc>
@@ -3270,14 +3273,14 @@
           <w:rFonts w:ascii="Calibri" w:hAnsi="Calibri" w:eastAsia="Times New Roman" w:cs="" w:asciiTheme="minorHAnsi" w:cstheme="minorBidi" w:hAnsiTheme="minorHAnsi"/>
         </w:rPr>
       </w:pPr>
-      <w:bookmarkStart w:id="15" w:name="__RefHeading___Toc975_1071293927"/>
-      <w:bookmarkStart w:id="16" w:name="_Toc63404768"/>
-      <w:bookmarkEnd w:id="15"/>
+      <w:bookmarkStart w:id="17" w:name="__RefHeading___Toc975_1071293927"/>
+      <w:bookmarkStart w:id="18" w:name="_Toc63404768"/>
+      <w:bookmarkEnd w:id="17"/>
       <w:r>
         <w:rPr/>
         <w:t>4. Détails des Vulnérabilités</w:t>
       </w:r>
-      <w:bookmarkEnd w:id="16"/>
+      <w:bookmarkEnd w:id="18"/>
     </w:p>
     <w:p>
       <w:pPr>
@@ -3463,8 +3466,8 @@
         <w:gridCol w:w="247"/>
         <w:gridCol w:w="852"/>
         <w:gridCol w:w="330"/>
-        <w:gridCol w:w="227"/>
-        <w:gridCol w:w="757"/>
+        <w:gridCol w:w="228"/>
+        <w:gridCol w:w="756"/>
         <w:gridCol w:w="94"/>
         <w:gridCol w:w="1416"/>
       </w:tblGrid>
@@ -3507,19 +3510,7 @@
                 <w:szCs w:val="18"/>
                 <w:lang w:bidi="ar-SA"/>
               </w:rPr>
-              <w:t xml:space="preserve">ID </w:t>
-            </w:r>
-            <w:r>
-              <w:rPr>
-                <w:b/>
-                <w:bCs/>
-                <w:color w:themeColor="background1" w:val="FFFFFF"/>
-                <w:kern w:val="0"/>
-                <w:sz w:val="18"/>
-                <w:szCs w:val="18"/>
-                <w:lang w:bidi="ar-SA"/>
-              </w:rPr>
-              <w:t>de Plugin</w:t>
+              <w:t>ID de Plugin</w:t>
             </w:r>
           </w:p>
         </w:tc>
@@ -3978,7 +3969,7 @@
         </w:tc>
         <w:tc>
           <w:tcPr>
-            <w:tcW w:w="2264" w:type="dxa"/>
+            <w:tcW w:w="2265" w:type="dxa"/>
             <w:gridSpan w:val="5"/>
             <w:tcBorders>
               <w:top w:val="single" w:sz="6" w:space="0" w:color="95B3D7"/>
@@ -4016,7 +4007,7 @@
         </w:tc>
         <w:tc>
           <w:tcPr>
-            <w:tcW w:w="2267" w:type="dxa"/>
+            <w:tcW w:w="2266" w:type="dxa"/>
             <w:gridSpan w:val="3"/>
             <w:tcBorders>
               <w:top w:val="single" w:sz="6" w:space="0" w:color="95B3D7"/>
@@ -4048,17 +4039,7 @@
                 <w:sz w:val="18"/>
                 <w:szCs w:val="18"/>
               </w:rPr>
-              <w:t>$</w:t>
-            </w:r>
-            <w:r>
-              <w:rPr>
-                <w:b/>
-                <w:bCs/>
-                <w:color w:val="000000"/>
-                <w:sz w:val="18"/>
-                <w:szCs w:val="18"/>
-              </w:rPr>
-              <w:t>{SRV_VULN_malware}</w:t>
+              <w:t>${SRV_VULN_malware}</w:t>
             </w:r>
           </w:p>
         </w:tc>

</xml_diff>